<commit_message>
More on data models and notes on Parse
</commit_message>
<xml_diff>
--- a/design/notes on Parse.docx
+++ b/design/notes on Parse.docx
@@ -42,6 +42,102 @@
       <w:r>
         <w:t xml:space="preserve">to query Facebook and try update the cache when necessary. </w:t>
       </w:r>
+    </w:p>
+    <w:p>
+      <w:pPr>
+        <w:pStyle w:val="ListParagraph"/>
+        <w:ind w:left="360"/>
+      </w:pPr>
+    </w:p>
+    <w:p>
+      <w:pPr>
+        <w:pStyle w:val="ListParagraph"/>
+        <w:numPr>
+          <w:ilvl w:val="0"/>
+          <w:numId w:val="2"/>
+        </w:numPr>
+      </w:pPr>
+      <w:r>
+        <w:t>Activity class</w:t>
+      </w:r>
+    </w:p>
+    <w:p>
+      <w:pPr>
+        <w:pStyle w:val="ListParagraph"/>
+        <w:numPr>
+          <w:ilvl w:val="1"/>
+          <w:numId w:val="2"/>
+        </w:numPr>
+      </w:pPr>
+      <w:r>
+        <w:t>PFRelation stores relationship information</w:t>
+      </w:r>
+    </w:p>
+    <w:p>
+      <w:pPr>
+        <w:pStyle w:val="ListParagraph"/>
+        <w:numPr>
+          <w:ilvl w:val="1"/>
+          <w:numId w:val="2"/>
+        </w:numPr>
+      </w:pPr>
+      <w:r>
+        <w:t>Four types of activities</w:t>
+      </w:r>
+    </w:p>
+    <w:p>
+      <w:pPr>
+        <w:pStyle w:val="ListParagraph"/>
+        <w:ind w:left="360"/>
+      </w:pPr>
+    </w:p>
+    <w:p>
+      <w:pPr>
+        <w:pStyle w:val="ListParagraph"/>
+        <w:numPr>
+          <w:ilvl w:val="0"/>
+          <w:numId w:val="2"/>
+        </w:numPr>
+      </w:pPr>
+      <w:r>
+        <w:t>Photo</w:t>
+      </w:r>
+    </w:p>
+    <w:p>
+      <w:pPr>
+        <w:pStyle w:val="ListParagraph"/>
+        <w:numPr>
+          <w:ilvl w:val="1"/>
+          <w:numId w:val="2"/>
+        </w:numPr>
+      </w:pPr>
+      <w:r>
+        <w:t>Posting:  PAPTabBarController uses libraries to take care of photo-taking and photo selecting</w:t>
+      </w:r>
+    </w:p>
+    <w:p>
+      <w:pPr>
+        <w:pStyle w:val="ListParagraph"/>
+        <w:numPr>
+          <w:ilvl w:val="1"/>
+          <w:numId w:val="2"/>
+        </w:numPr>
+      </w:pPr>
+      <w:r>
+        <w:t>PFObject: will be created to associate with the image file (photo taken or selected-photo )</w:t>
+      </w:r>
+    </w:p>
+    <w:p>
+      <w:pPr>
+        <w:pStyle w:val="ListParagraph"/>
+        <w:numPr>
+          <w:ilvl w:val="1"/>
+          <w:numId w:val="2"/>
+        </w:numPr>
+      </w:pPr>
+      <w:r>
+        <w:t>Pre-process the image (uploading and resizing, creating thumbnail) when user is entering comments.</w:t>
+      </w:r>
       <w:bookmarkStart w:id="0" w:name="_GoBack"/>
       <w:bookmarkEnd w:id="0"/>
     </w:p>
@@ -49,7 +145,7 @@
       <w:pPr>
         <w:pStyle w:val="ListParagraph"/>
         <w:numPr>
-          <w:ilvl w:val="1"/>
+          <w:ilvl w:val="0"/>
           <w:numId w:val="2"/>
         </w:numPr>
       </w:pPr>

</xml_diff>

<commit_message>
Setting Up Petwork Template
</commit_message>
<xml_diff>
--- a/design/notes on Parse.docx
+++ b/design/notes on Parse.docx
@@ -137,6 +137,127 @@
       </w:pPr>
       <w:r>
         <w:t>Pre-process the image (uploading and resizing, creating thumbnail) when user is entering comments.</w:t>
+      </w:r>
+    </w:p>
+    <w:p>
+      <w:pPr>
+        <w:pStyle w:val="ListParagraph"/>
+        <w:ind w:left="360"/>
+      </w:pPr>
+    </w:p>
+    <w:p>
+      <w:pPr>
+        <w:pStyle w:val="ListParagraph"/>
+        <w:ind w:left="360"/>
+      </w:pPr>
+    </w:p>
+    <w:p>
+      <w:pPr>
+        <w:pStyle w:val="ListParagraph"/>
+        <w:ind w:left="360"/>
+      </w:pPr>
+    </w:p>
+    <w:p>
+      <w:pPr>
+        <w:pStyle w:val="ListParagraph"/>
+        <w:numPr>
+          <w:ilvl w:val="0"/>
+          <w:numId w:val="2"/>
+        </w:numPr>
+      </w:pPr>
+      <w:r>
+        <w:t xml:space="preserve">Set up </w:t>
+      </w:r>
+    </w:p>
+    <w:p>
+      <w:pPr>
+        <w:pStyle w:val="ListParagraph"/>
+        <w:numPr>
+          <w:ilvl w:val="1"/>
+          <w:numId w:val="2"/>
+        </w:numPr>
+      </w:pPr>
+      <w:hyperlink r:id="rId6" w:history="1">
+        <w:r>
+          <w:rPr>
+            <w:rStyle w:val="Hyperlink"/>
+          </w:rPr>
+          <w:t>http://cocoapods.org/#install</w:t>
+        </w:r>
+      </w:hyperlink>
+      <w:r>
+        <w:t xml:space="preserve">  Type: “</w:t>
+      </w:r>
+      <w:r>
+        <w:rPr>
+          <w:rFonts w:ascii="Monaco" w:hAnsi="Monaco" w:cs="Monaco"/>
+          <w:color w:val="262626"/>
+          <w:sz w:val="26"/>
+          <w:szCs w:val="26"/>
+        </w:rPr>
+        <w:t>sudo gem install cocoapods</w:t>
+      </w:r>
+      <w:r>
+        <w:t xml:space="preserve">” in your terminal </w:t>
+      </w:r>
+    </w:p>
+    <w:p>
+      <w:pPr>
+        <w:widowControl w:val="0"/>
+        <w:autoSpaceDE w:val="0"/>
+        <w:autoSpaceDN w:val="0"/>
+        <w:adjustRightInd w:val="0"/>
+        <w:rPr>
+          <w:rFonts w:ascii="Consolas" w:hAnsi="Consolas" w:cs="Consolas"/>
+          <w:color w:val="262626"/>
+          <w:sz w:val="28"/>
+          <w:szCs w:val="28"/>
+        </w:rPr>
+      </w:pPr>
+      <w:r>
+        <w:t>run the following scripts: “</w:t>
+      </w:r>
+      <w:r>
+        <w:rPr>
+          <w:rFonts w:ascii="Consolas" w:hAnsi="Consolas" w:cs="Consolas"/>
+          <w:color w:val="262626"/>
+          <w:sz w:val="28"/>
+          <w:szCs w:val="28"/>
+        </w:rPr>
+        <w:t>cd Anypic-iOS</w:t>
+      </w:r>
+    </w:p>
+    <w:p>
+      <w:pPr>
+        <w:widowControl w:val="0"/>
+        <w:autoSpaceDE w:val="0"/>
+        <w:autoSpaceDN w:val="0"/>
+        <w:adjustRightInd w:val="0"/>
+        <w:ind w:left="2160" w:firstLine="720"/>
+        <w:rPr>
+          <w:rFonts w:ascii="Consolas" w:hAnsi="Consolas" w:cs="Consolas"/>
+          <w:color w:val="262626"/>
+          <w:sz w:val="28"/>
+          <w:szCs w:val="28"/>
+        </w:rPr>
+      </w:pPr>
+      <w:r>
+        <w:rPr>
+          <w:rFonts w:ascii="Consolas" w:hAnsi="Consolas" w:cs="Consolas"/>
+          <w:color w:val="262626"/>
+          <w:sz w:val="28"/>
+          <w:szCs w:val="28"/>
+        </w:rPr>
+        <w:t>pod install</w:t>
+      </w:r>
+      <w:r>
+        <w:rPr>
+          <w:rFonts w:ascii="Consolas" w:hAnsi="Consolas" w:cs="Consolas"/>
+          <w:color w:val="262626"/>
+          <w:sz w:val="28"/>
+          <w:szCs w:val="28"/>
+        </w:rPr>
+        <w:t>”</w:t>
       </w:r>
       <w:bookmarkStart w:id="0" w:name="_GoBack"/>
       <w:bookmarkEnd w:id="0"/>
@@ -564,6 +685,17 @@
       <w:contextualSpacing/>
     </w:pPr>
   </w:style>
+  <w:style w:type="character" w:styleId="Hyperlink">
+    <w:name w:val="Hyperlink"/>
+    <w:basedOn w:val="DefaultParagraphFont"/>
+    <w:uiPriority w:val="99"/>
+    <w:unhideWhenUsed/>
+    <w:rsid w:val="007E00CA"/>
+    <w:rPr>
+      <w:color w:val="0000FF" w:themeColor="hyperlink"/>
+      <w:u w:val="single"/>
+    </w:rPr>
+  </w:style>
 </w:styles>
 </file>
 
@@ -760,6 +892,17 @@
       <w:ind w:left="720"/>
       <w:contextualSpacing/>
     </w:pPr>
+  </w:style>
+  <w:style w:type="character" w:styleId="Hyperlink">
+    <w:name w:val="Hyperlink"/>
+    <w:basedOn w:val="DefaultParagraphFont"/>
+    <w:uiPriority w:val="99"/>
+    <w:unhideWhenUsed/>
+    <w:rsid w:val="007E00CA"/>
+    <w:rPr>
+      <w:color w:val="0000FF" w:themeColor="hyperlink"/>
+      <w:u w:val="single"/>
+    </w:rPr>
   </w:style>
 </w:styles>
 </file>

</xml_diff>

<commit_message>
Working on the ""Check Pods Manifest.lock" fail
</commit_message>
<xml_diff>
--- a/design/notes on Parse.docx
+++ b/design/notes on Parse.docx
@@ -24,13 +24,8 @@
       <w:r>
         <w:t xml:space="preserve">, </w:t>
       </w:r>
-      <w:proofErr w:type="spellStart"/>
-      <w:r>
-        <w:t>Petwork</w:t>
-      </w:r>
-      <w:proofErr w:type="spellEnd"/>
-      <w:r>
-        <w:t xml:space="preserve"> will store some Facebook property on the User. These values are cached.</w:t>
+      <w:r>
+        <w:t>Petwork will store some Facebook property on the User. These values are cached.</w:t>
       </w:r>
       <w:r>
         <w:t xml:space="preserve"> When user changes his Facebook information, these values may become stale. </w:t>
@@ -45,15 +40,7 @@
         <w:t xml:space="preserve">Later work: </w:t>
       </w:r>
       <w:r>
-        <w:t xml:space="preserve">to query Facebook and try </w:t>
-      </w:r>
-      <w:proofErr w:type="gramStart"/>
-      <w:r>
-        <w:t>update</w:t>
-      </w:r>
-      <w:proofErr w:type="gramEnd"/>
-      <w:r>
-        <w:t xml:space="preserve"> the cache when necessary. </w:t>
+        <w:t xml:space="preserve">to query Facebook and try update the cache when necessary. </w:t>
       </w:r>
     </w:p>
     <w:p>
@@ -82,13 +69,8 @@
           <w:numId w:val="2"/>
         </w:numPr>
       </w:pPr>
-      <w:proofErr w:type="spellStart"/>
-      <w:r>
-        <w:t>PFRelation</w:t>
-      </w:r>
-      <w:proofErr w:type="spellEnd"/>
-      <w:r>
-        <w:t xml:space="preserve"> stores relationship information</w:t>
+      <w:r>
+        <w:t>PFRelation stores relationship information</w:t>
       </w:r>
     </w:p>
     <w:p>
@@ -130,15 +112,7 @@
         </w:numPr>
       </w:pPr>
       <w:r>
-        <w:t xml:space="preserve">Posting:  </w:t>
-      </w:r>
-      <w:proofErr w:type="spellStart"/>
-      <w:r>
-        <w:t>PAPTabBarController</w:t>
-      </w:r>
-      <w:proofErr w:type="spellEnd"/>
-      <w:r>
-        <w:t xml:space="preserve"> uses libraries to take care of photo-taking and photo selecting</w:t>
+        <w:t>Posting:  PAPTabBarController uses libraries to take care of photo-taking and photo selecting</w:t>
       </w:r>
     </w:p>
     <w:p>
@@ -149,19 +123,9 @@
           <w:numId w:val="2"/>
         </w:numPr>
       </w:pPr>
-      <w:proofErr w:type="spellStart"/>
-      <w:r>
-        <w:t>PFObject</w:t>
-      </w:r>
-      <w:proofErr w:type="spellEnd"/>
-      <w:r>
-        <w:t>: will be created to associate with the image file (photo taken or selected-</w:t>
-      </w:r>
-      <w:proofErr w:type="gramStart"/>
-      <w:r>
-        <w:t>photo )</w:t>
-      </w:r>
-      <w:proofErr w:type="gramEnd"/>
+      <w:r>
+        <w:t>PFObject: will be created to associate with the image file (photo taken or selected-photo )</w:t>
+      </w:r>
     </w:p>
     <w:p>
       <w:pPr>
@@ -221,15 +185,9 @@
           <w:t>http://cocoapods.org/#install</w:t>
         </w:r>
       </w:hyperlink>
-      <w:proofErr w:type="gramStart"/>
-      <w:r>
-        <w:t xml:space="preserve">  Type</w:t>
-      </w:r>
-      <w:proofErr w:type="gramEnd"/>
-      <w:r>
-        <w:t>: “</w:t>
-      </w:r>
-      <w:proofErr w:type="spellStart"/>
+      <w:r>
+        <w:t xml:space="preserve">  Type: “</w:t>
+      </w:r>
       <w:r>
         <w:rPr>
           <w:rFonts w:ascii="Monaco" w:hAnsi="Monaco" w:cs="Monaco"/>
@@ -237,29 +195,8 @@
           <w:sz w:val="26"/>
           <w:szCs w:val="26"/>
         </w:rPr>
-        <w:t>sudo</w:t>
-      </w:r>
-      <w:proofErr w:type="spellEnd"/>
-      <w:r>
-        <w:rPr>
-          <w:rFonts w:ascii="Monaco" w:hAnsi="Monaco" w:cs="Monaco"/>
-          <w:color w:val="262626"/>
-          <w:sz w:val="26"/>
-          <w:szCs w:val="26"/>
-        </w:rPr>
-        <w:t xml:space="preserve"> gem install </w:t>
-      </w:r>
-      <w:proofErr w:type="spellStart"/>
-      <w:r>
-        <w:rPr>
-          <w:rFonts w:ascii="Monaco" w:hAnsi="Monaco" w:cs="Monaco"/>
-          <w:color w:val="262626"/>
-          <w:sz w:val="26"/>
-          <w:szCs w:val="26"/>
-        </w:rPr>
-        <w:t>cocoapods</w:t>
-      </w:r>
-      <w:proofErr w:type="spellEnd"/>
+        <w:t>sudo gem install cocoapods</w:t>
+      </w:r>
       <w:r>
         <w:t xml:space="preserve">” in your terminal </w:t>
       </w:r>
@@ -272,13 +209,8 @@
           <w:numId w:val="2"/>
         </w:numPr>
       </w:pPr>
-      <w:proofErr w:type="gramStart"/>
-      <w:r>
-        <w:t>run</w:t>
-      </w:r>
-      <w:proofErr w:type="gramEnd"/>
-      <w:r>
-        <w:t xml:space="preserve"> the following scripts: “</w:t>
+      <w:r>
+        <w:t>run the following scripts: “</w:t>
       </w:r>
       <w:r>
         <w:rPr>
@@ -287,9 +219,14 @@
           <w:sz w:val="28"/>
           <w:szCs w:val="28"/>
         </w:rPr>
-        <w:t xml:space="preserve">cd </w:t>
-      </w:r>
-      <w:proofErr w:type="spellStart"/>
+        <w:t>cd Anypic-iOS</w:t>
+      </w:r>
+    </w:p>
+    <w:p>
+      <w:pPr>
+        <w:pStyle w:val="ListParagraph"/>
+        <w:ind w:left="3240"/>
+      </w:pPr>
       <w:r>
         <w:rPr>
           <w:rFonts w:ascii="Consolas" w:hAnsi="Consolas" w:cs="Consolas"/>
@@ -297,34 +234,7 @@
           <w:sz w:val="28"/>
           <w:szCs w:val="28"/>
         </w:rPr>
-        <w:t>Anypic-iOS</w:t>
-      </w:r>
-      <w:proofErr w:type="spellEnd"/>
-    </w:p>
-    <w:p>
-      <w:pPr>
-        <w:pStyle w:val="ListParagraph"/>
-        <w:ind w:left="3240"/>
-      </w:pPr>
-      <w:proofErr w:type="gramStart"/>
-      <w:r>
-        <w:rPr>
-          <w:rFonts w:ascii="Consolas" w:hAnsi="Consolas" w:cs="Consolas"/>
-          <w:color w:val="262626"/>
-          <w:sz w:val="28"/>
-          <w:szCs w:val="28"/>
-        </w:rPr>
-        <w:t>pod</w:t>
-      </w:r>
-      <w:proofErr w:type="gramEnd"/>
-      <w:r>
-        <w:rPr>
-          <w:rFonts w:ascii="Consolas" w:hAnsi="Consolas" w:cs="Consolas"/>
-          <w:color w:val="262626"/>
-          <w:sz w:val="28"/>
-          <w:szCs w:val="28"/>
-        </w:rPr>
-        <w:t xml:space="preserve"> install”</w:t>
+        <w:t>pod install”</w:t>
       </w:r>
     </w:p>
     <w:p>
@@ -335,13 +245,8 @@
           <w:numId w:val="2"/>
         </w:numPr>
       </w:pPr>
-      <w:proofErr w:type="gramStart"/>
-      <w:r>
-        <w:t>follow</w:t>
-      </w:r>
-      <w:proofErr w:type="gramEnd"/>
-      <w:r>
-        <w:t xml:space="preserve"> the instructions on </w:t>
+      <w:r>
+        <w:t xml:space="preserve">follow the instructions on </w:t>
       </w:r>
       <w:hyperlink r:id="rId7" w:history="1">
         <w:r>
@@ -360,13 +265,8 @@
           <w:numId w:val="2"/>
         </w:numPr>
       </w:pPr>
-      <w:proofErr w:type="gramStart"/>
-      <w:r>
-        <w:t>install</w:t>
-      </w:r>
-      <w:proofErr w:type="gramEnd"/>
-      <w:r>
-        <w:t xml:space="preserve"> cloud code </w:t>
+      <w:r>
+        <w:t xml:space="preserve">install cloud code </w:t>
       </w:r>
       <w:hyperlink r:id="rId8" w:history="1">
         <w:r>
@@ -413,11 +313,96 @@
       <w:r>
         <w:t xml:space="preserve">Got this trouble: </w:t>
       </w:r>
-      <w:r>
-        <w:t>https://github.com/CocoaPods/CocoaPods/issues/2627</w:t>
-      </w:r>
+      <w:hyperlink r:id="rId9" w:history="1">
+        <w:r>
+          <w:rPr>
+            <w:rStyle w:val="Hyperlink"/>
+          </w:rPr>
+          <w:t>https://github.com/Cocoa</w:t>
+        </w:r>
+        <w:r>
+          <w:rPr>
+            <w:rStyle w:val="Hyperlink"/>
+          </w:rPr>
+          <w:t>P</w:t>
+        </w:r>
+        <w:r>
+          <w:rPr>
+            <w:rStyle w:val="Hyperlink"/>
+          </w:rPr>
+          <w:t>ods/CocoaPods/issues/2627</w:t>
+        </w:r>
+      </w:hyperlink>
+    </w:p>
+    <w:p>
+      <w:pPr>
+        <w:pStyle w:val="ListParagraph"/>
+        <w:ind w:left="360"/>
+      </w:pPr>
+      <w:hyperlink r:id="rId10" w:history="1">
+        <w:r>
+          <w:rPr>
+            <w:rStyle w:val="Hyperlink"/>
+          </w:rPr>
+          <w:t>https://github.com/CocoaPods/swift/issues/29</w:t>
+        </w:r>
+      </w:hyperlink>
+    </w:p>
+    <w:p>
+      <w:pPr>
+        <w:pStyle w:val="ListParagraph"/>
+        <w:ind w:left="360"/>
+      </w:pPr>
+      <w:hyperlink r:id="rId11" w:history="1">
+        <w:r>
+          <w:rPr>
+            <w:rStyle w:val="Hyperlink"/>
+          </w:rPr>
+          <w:t>http://www.objc.io/issue-6/cocoapods-under-the-hood.html</w:t>
+        </w:r>
+      </w:hyperlink>
+    </w:p>
+    <w:p>
+      <w:pPr>
+        <w:pStyle w:val="ListParagraph"/>
+        <w:ind w:left="360"/>
+      </w:pPr>
+      <w:hyperlink r:id="rId12" w:history="1">
+        <w:r>
+          <w:rPr>
+            <w:rStyle w:val="Hyperlink"/>
+          </w:rPr>
+          <w:t>https://github.com/facebook/xctool/issues/107</w:t>
+        </w:r>
+      </w:hyperlink>
+    </w:p>
+    <w:p>
+      <w:pPr>
+        <w:pStyle w:val="ListParagraph"/>
+        <w:ind w:left="360"/>
+      </w:pPr>
+      <w:hyperlink r:id="rId13" w:history="1">
+        <w:r>
+          <w:rPr>
+            <w:rStyle w:val="Hyperlink"/>
+          </w:rPr>
+          <w:t>http://stackoverflow.com/questions/17072396/cocoapods-errors-on-project-build</w:t>
+        </w:r>
+      </w:hyperlink>
+    </w:p>
+    <w:p>
+      <w:pPr>
+        <w:pStyle w:val="ListParagraph"/>
+        <w:ind w:left="360"/>
+      </w:pPr>
       <w:bookmarkStart w:id="0" w:name="_GoBack"/>
       <w:bookmarkEnd w:id="0"/>
+    </w:p>
+    <w:p>
+      <w:pPr>
+        <w:pStyle w:val="ListParagraph"/>
+        <w:ind w:left="360"/>
+      </w:pPr>
     </w:p>
     <w:p>
       <w:pPr>
@@ -966,6 +951,18 @@
       <w:u w:val="single"/>
     </w:rPr>
   </w:style>
+  <w:style w:type="character" w:styleId="FollowedHyperlink">
+    <w:name w:val="FollowedHyperlink"/>
+    <w:basedOn w:val="DefaultParagraphFont"/>
+    <w:uiPriority w:val="99"/>
+    <w:semiHidden/>
+    <w:unhideWhenUsed/>
+    <w:rsid w:val="00E43BA8"/>
+    <w:rPr>
+      <w:color w:val="800080" w:themeColor="followedHyperlink"/>
+      <w:u w:val="single"/>
+    </w:rPr>
+  </w:style>
 </w:styles>
 </file>
 
@@ -1171,6 +1168,18 @@
     <w:rsid w:val="007E00CA"/>
     <w:rPr>
       <w:color w:val="0000FF" w:themeColor="hyperlink"/>
+      <w:u w:val="single"/>
+    </w:rPr>
+  </w:style>
+  <w:style w:type="character" w:styleId="FollowedHyperlink">
+    <w:name w:val="FollowedHyperlink"/>
+    <w:basedOn w:val="DefaultParagraphFont"/>
+    <w:uiPriority w:val="99"/>
+    <w:semiHidden/>
+    <w:unhideWhenUsed/>
+    <w:rsid w:val="00E43BA8"/>
+    <w:rPr>
+      <w:color w:val="800080" w:themeColor="followedHyperlink"/>
       <w:u w:val="single"/>
     </w:rPr>
   </w:style>

</xml_diff>

<commit_message>
Added Facebook Login Option
</commit_message>
<xml_diff>
--- a/design/notes on Parse.docx
+++ b/design/notes on Parse.docx
@@ -24,8 +24,13 @@
       <w:r>
         <w:t xml:space="preserve">, </w:t>
       </w:r>
-      <w:r>
-        <w:t>Petwork will store some Facebook property on the User. These values are cached.</w:t>
+      <w:proofErr w:type="spellStart"/>
+      <w:r>
+        <w:t>Petwork</w:t>
+      </w:r>
+      <w:proofErr w:type="spellEnd"/>
+      <w:r>
+        <w:t xml:space="preserve"> will store some Facebook property on the User. These values are cached.</w:t>
       </w:r>
       <w:r>
         <w:t xml:space="preserve"> When user changes his Facebook information, these values may become stale. </w:t>
@@ -40,7 +45,15 @@
         <w:t xml:space="preserve">Later work: </w:t>
       </w:r>
       <w:r>
-        <w:t xml:space="preserve">to query Facebook and try update the cache when necessary. </w:t>
+        <w:t xml:space="preserve">to query Facebook and try </w:t>
+      </w:r>
+      <w:proofErr w:type="gramStart"/>
+      <w:r>
+        <w:t>update</w:t>
+      </w:r>
+      <w:proofErr w:type="gramEnd"/>
+      <w:r>
+        <w:t xml:space="preserve"> the cache when necessary. </w:t>
       </w:r>
     </w:p>
     <w:p>
@@ -69,8 +82,13 @@
           <w:numId w:val="2"/>
         </w:numPr>
       </w:pPr>
-      <w:r>
-        <w:t>PFRelation stores relationship information</w:t>
+      <w:proofErr w:type="spellStart"/>
+      <w:r>
+        <w:t>PFRelation</w:t>
+      </w:r>
+      <w:proofErr w:type="spellEnd"/>
+      <w:r>
+        <w:t xml:space="preserve"> stores relationship information</w:t>
       </w:r>
     </w:p>
     <w:p>
@@ -112,7 +130,15 @@
         </w:numPr>
       </w:pPr>
       <w:r>
-        <w:t>Posting:  PAPTabBarController uses libraries to take care of photo-taking and photo selecting</w:t>
+        <w:t xml:space="preserve">Posting:  </w:t>
+      </w:r>
+      <w:proofErr w:type="spellStart"/>
+      <w:r>
+        <w:t>PAPTabBarController</w:t>
+      </w:r>
+      <w:proofErr w:type="spellEnd"/>
+      <w:r>
+        <w:t xml:space="preserve"> uses libraries to take care of photo-taking and photo selecting</w:t>
       </w:r>
     </w:p>
     <w:p>
@@ -123,9 +149,19 @@
           <w:numId w:val="2"/>
         </w:numPr>
       </w:pPr>
-      <w:r>
-        <w:t>PFObject: will be created to associate with the image file (photo taken or selected-photo )</w:t>
-      </w:r>
+      <w:proofErr w:type="spellStart"/>
+      <w:r>
+        <w:t>PFObject</w:t>
+      </w:r>
+      <w:proofErr w:type="spellEnd"/>
+      <w:r>
+        <w:t>: will be created to associate with the image file (photo taken or selected-</w:t>
+      </w:r>
+      <w:proofErr w:type="gramStart"/>
+      <w:r>
+        <w:t>photo )</w:t>
+      </w:r>
+      <w:proofErr w:type="gramEnd"/>
     </w:p>
     <w:p>
       <w:pPr>
@@ -177,7 +213,7 @@
           <w:numId w:val="2"/>
         </w:numPr>
       </w:pPr>
-      <w:hyperlink r:id="rId6" w:history="1">
+      <w:hyperlink r:id="rId6" w:anchor="install" w:history="1">
         <w:r>
           <w:rPr>
             <w:rStyle w:val="Hyperlink"/>
@@ -185,9 +221,15 @@
           <w:t>http://cocoapods.org/#install</w:t>
         </w:r>
       </w:hyperlink>
-      <w:r>
-        <w:t xml:space="preserve">  Type: “</w:t>
-      </w:r>
+      <w:proofErr w:type="gramStart"/>
+      <w:r>
+        <w:t xml:space="preserve">  Type</w:t>
+      </w:r>
+      <w:proofErr w:type="gramEnd"/>
+      <w:r>
+        <w:t>: “</w:t>
+      </w:r>
+      <w:proofErr w:type="spellStart"/>
       <w:r>
         <w:rPr>
           <w:rFonts w:ascii="Monaco" w:hAnsi="Monaco" w:cs="Monaco"/>
@@ -195,8 +237,29 @@
           <w:sz w:val="26"/>
           <w:szCs w:val="26"/>
         </w:rPr>
-        <w:t>sudo gem install cocoapods</w:t>
-      </w:r>
+        <w:t>sudo</w:t>
+      </w:r>
+      <w:proofErr w:type="spellEnd"/>
+      <w:r>
+        <w:rPr>
+          <w:rFonts w:ascii="Monaco" w:hAnsi="Monaco" w:cs="Monaco"/>
+          <w:color w:val="262626"/>
+          <w:sz w:val="26"/>
+          <w:szCs w:val="26"/>
+        </w:rPr>
+        <w:t xml:space="preserve"> gem install </w:t>
+      </w:r>
+      <w:proofErr w:type="spellStart"/>
+      <w:r>
+        <w:rPr>
+          <w:rFonts w:ascii="Monaco" w:hAnsi="Monaco" w:cs="Monaco"/>
+          <w:color w:val="262626"/>
+          <w:sz w:val="26"/>
+          <w:szCs w:val="26"/>
+        </w:rPr>
+        <w:t>cocoapods</w:t>
+      </w:r>
+      <w:proofErr w:type="spellEnd"/>
       <w:r>
         <w:t xml:space="preserve">” in your terminal </w:t>
       </w:r>
@@ -209,8 +272,13 @@
           <w:numId w:val="2"/>
         </w:numPr>
       </w:pPr>
-      <w:r>
-        <w:t>run the following scripts: “</w:t>
+      <w:proofErr w:type="gramStart"/>
+      <w:r>
+        <w:t>run</w:t>
+      </w:r>
+      <w:proofErr w:type="gramEnd"/>
+      <w:r>
+        <w:t xml:space="preserve"> the following scripts: “</w:t>
       </w:r>
       <w:r>
         <w:rPr>
@@ -219,14 +287,9 @@
           <w:sz w:val="28"/>
           <w:szCs w:val="28"/>
         </w:rPr>
-        <w:t>cd Anypic-iOS</w:t>
-      </w:r>
-    </w:p>
-    <w:p>
-      <w:pPr>
-        <w:pStyle w:val="ListParagraph"/>
-        <w:ind w:left="3240"/>
-      </w:pPr>
+        <w:t xml:space="preserve">cd </w:t>
+      </w:r>
+      <w:proofErr w:type="spellStart"/>
       <w:r>
         <w:rPr>
           <w:rFonts w:ascii="Consolas" w:hAnsi="Consolas" w:cs="Consolas"/>
@@ -234,7 +297,34 @@
           <w:sz w:val="28"/>
           <w:szCs w:val="28"/>
         </w:rPr>
-        <w:t>pod install”</w:t>
+        <w:t>Anypic-iOS</w:t>
+      </w:r>
+      <w:proofErr w:type="spellEnd"/>
+    </w:p>
+    <w:p>
+      <w:pPr>
+        <w:pStyle w:val="ListParagraph"/>
+        <w:ind w:left="3240"/>
+      </w:pPr>
+      <w:proofErr w:type="gramStart"/>
+      <w:r>
+        <w:rPr>
+          <w:rFonts w:ascii="Consolas" w:hAnsi="Consolas" w:cs="Consolas"/>
+          <w:color w:val="262626"/>
+          <w:sz w:val="28"/>
+          <w:szCs w:val="28"/>
+        </w:rPr>
+        <w:t>pod</w:t>
+      </w:r>
+      <w:proofErr w:type="gramEnd"/>
+      <w:r>
+        <w:rPr>
+          <w:rFonts w:ascii="Consolas" w:hAnsi="Consolas" w:cs="Consolas"/>
+          <w:color w:val="262626"/>
+          <w:sz w:val="28"/>
+          <w:szCs w:val="28"/>
+        </w:rPr>
+        <w:t xml:space="preserve"> install”</w:t>
       </w:r>
     </w:p>
     <w:p>
@@ -245,8 +335,13 @@
           <w:numId w:val="2"/>
         </w:numPr>
       </w:pPr>
-      <w:r>
-        <w:t xml:space="preserve">follow the instructions on </w:t>
+      <w:proofErr w:type="gramStart"/>
+      <w:r>
+        <w:t>follow</w:t>
+      </w:r>
+      <w:proofErr w:type="gramEnd"/>
+      <w:r>
+        <w:t xml:space="preserve"> the instructions on </w:t>
       </w:r>
       <w:hyperlink r:id="rId7" w:history="1">
         <w:r>
@@ -265,8 +360,13 @@
           <w:numId w:val="2"/>
         </w:numPr>
       </w:pPr>
-      <w:r>
-        <w:t xml:space="preserve">install cloud code </w:t>
+      <w:proofErr w:type="gramStart"/>
+      <w:r>
+        <w:t>install</w:t>
+      </w:r>
+      <w:proofErr w:type="gramEnd"/>
+      <w:r>
+        <w:t xml:space="preserve"> cloud code </w:t>
       </w:r>
       <w:hyperlink r:id="rId8" w:history="1">
         <w:r>
@@ -318,19 +418,7 @@
           <w:rPr>
             <w:rStyle w:val="Hyperlink"/>
           </w:rPr>
-          <w:t>https://github.com/Cocoa</w:t>
-        </w:r>
-        <w:r>
-          <w:rPr>
-            <w:rStyle w:val="Hyperlink"/>
-          </w:rPr>
-          <w:t>P</w:t>
-        </w:r>
-        <w:r>
-          <w:rPr>
-            <w:rStyle w:val="Hyperlink"/>
-          </w:rPr>
-          <w:t>ods/CocoaPods/issues/2627</w:t>
+          <w:t>https://github.com/CocoaPods/CocoaPods/issues/2627</w:t>
         </w:r>
       </w:hyperlink>
     </w:p>
@@ -395,21 +483,330 @@
         <w:pStyle w:val="ListParagraph"/>
         <w:ind w:left="360"/>
       </w:pPr>
+    </w:p>
+    <w:p>
+      <w:pPr>
+        <w:pStyle w:val="ListParagraph"/>
+        <w:ind w:left="360"/>
+      </w:pPr>
+    </w:p>
+    <w:p/>
+    <w:p>
+      <w:r>
+        <w:t>Notes on the course:</w:t>
+      </w:r>
+    </w:p>
+    <w:p>
+      <w:r>
+        <w:t>1, when add a new class, use cocoa touch class.</w:t>
+      </w:r>
+    </w:p>
+    <w:p>
+      <w:r>
+        <w:t xml:space="preserve">2, </w:t>
+      </w:r>
+      <w:r>
+        <w:t xml:space="preserve">add </w:t>
+      </w:r>
+      <w:proofErr w:type="spellStart"/>
+      <w:r>
+        <w:t>ParseUI.framework</w:t>
+      </w:r>
+      <w:proofErr w:type="spellEnd"/>
+    </w:p>
+    <w:p>
+      <w:r>
+        <w:t xml:space="preserve">3, </w:t>
+      </w:r>
+      <w:r>
+        <w:t>the main storyboard is named as “main”, other than “</w:t>
+      </w:r>
+      <w:proofErr w:type="spellStart"/>
+      <w:r>
+        <w:t>mainstoryboard</w:t>
+      </w:r>
+      <w:proofErr w:type="spellEnd"/>
+      <w:r>
+        <w:t>”</w:t>
+      </w:r>
+    </w:p>
+    <w:p>
+      <w:pPr>
+        <w:widowControl w:val="0"/>
+        <w:tabs>
+          <w:tab w:val="left" w:pos="529"/>
+        </w:tabs>
+        <w:autoSpaceDE w:val="0"/>
+        <w:autoSpaceDN w:val="0"/>
+        <w:adjustRightInd w:val="0"/>
+        <w:rPr>
+          <w:rFonts w:ascii="Menlo Regular" w:hAnsi="Menlo Regular" w:cs="Menlo Regular"/>
+          <w:color w:val="643820"/>
+          <w:sz w:val="22"/>
+          <w:szCs w:val="22"/>
+        </w:rPr>
+      </w:pPr>
+      <w:r>
+        <w:t xml:space="preserve">4, </w:t>
+      </w:r>
+      <w:r>
+        <w:t xml:space="preserve">in </w:t>
+      </w:r>
+      <w:proofErr w:type="spellStart"/>
+      <w:r>
+        <w:t>AppDelegate.m</w:t>
+      </w:r>
+      <w:proofErr w:type="spellEnd"/>
+      <w:r>
+        <w:t xml:space="preserve">, </w:t>
+      </w:r>
+      <w:r>
+        <w:t>add “</w:t>
+      </w:r>
+      <w:r>
+        <w:rPr>
+          <w:rFonts w:ascii="Menlo Regular" w:hAnsi="Menlo Regular" w:cs="Menlo Regular"/>
+          <w:color w:val="643820"/>
+          <w:sz w:val="22"/>
+          <w:szCs w:val="22"/>
+        </w:rPr>
+        <w:t xml:space="preserve">#import </w:t>
+      </w:r>
+      <w:r>
+        <w:rPr>
+          <w:rFonts w:ascii="Menlo Regular" w:hAnsi="Menlo Regular" w:cs="Menlo Regular"/>
+          <w:color w:val="C41A16"/>
+          <w:sz w:val="22"/>
+          <w:szCs w:val="22"/>
+        </w:rPr>
+        <w:t>&lt;</w:t>
+      </w:r>
+      <w:proofErr w:type="spellStart"/>
+      <w:r>
+        <w:rPr>
+          <w:rFonts w:ascii="Menlo Regular" w:hAnsi="Menlo Regular" w:cs="Menlo Regular"/>
+          <w:color w:val="C41A16"/>
+          <w:sz w:val="22"/>
+          <w:szCs w:val="22"/>
+        </w:rPr>
+        <w:t>FacebookSDK</w:t>
+      </w:r>
+      <w:proofErr w:type="spellEnd"/>
+      <w:r>
+        <w:rPr>
+          <w:rFonts w:ascii="Menlo Regular" w:hAnsi="Menlo Regular" w:cs="Menlo Regular"/>
+          <w:color w:val="C41A16"/>
+          <w:sz w:val="22"/>
+          <w:szCs w:val="22"/>
+        </w:rPr>
+        <w:t>/</w:t>
+      </w:r>
+      <w:proofErr w:type="spellStart"/>
+      <w:r>
+        <w:rPr>
+          <w:rFonts w:ascii="Menlo Regular" w:hAnsi="Menlo Regular" w:cs="Menlo Regular"/>
+          <w:color w:val="C41A16"/>
+          <w:sz w:val="22"/>
+          <w:szCs w:val="22"/>
+        </w:rPr>
+        <w:t>FacebookSDK.h</w:t>
+      </w:r>
+      <w:proofErr w:type="spellEnd"/>
+      <w:r>
+        <w:rPr>
+          <w:rFonts w:ascii="Menlo Regular" w:hAnsi="Menlo Regular" w:cs="Menlo Regular"/>
+          <w:color w:val="C41A16"/>
+          <w:sz w:val="22"/>
+          <w:szCs w:val="22"/>
+        </w:rPr>
+        <w:t>&gt;</w:t>
+      </w:r>
+    </w:p>
+    <w:p>
+      <w:pPr>
+        <w:widowControl w:val="0"/>
+        <w:tabs>
+          <w:tab w:val="left" w:pos="529"/>
+        </w:tabs>
+        <w:autoSpaceDE w:val="0"/>
+        <w:autoSpaceDN w:val="0"/>
+        <w:adjustRightInd w:val="0"/>
+        <w:rPr>
+          <w:rFonts w:ascii="Menlo Regular" w:hAnsi="Menlo Regular" w:cs="Menlo Regular"/>
+          <w:color w:val="C41A16"/>
+          <w:sz w:val="22"/>
+          <w:szCs w:val="22"/>
+        </w:rPr>
+      </w:pPr>
+      <w:r>
+        <w:rPr>
+          <w:rFonts w:ascii="Menlo Regular" w:hAnsi="Menlo Regular" w:cs="Menlo Regular"/>
+          <w:color w:val="643820"/>
+          <w:sz w:val="22"/>
+          <w:szCs w:val="22"/>
+        </w:rPr>
+        <w:t>#</w:t>
+      </w:r>
+      <w:proofErr w:type="gramStart"/>
+      <w:r>
+        <w:rPr>
+          <w:rFonts w:ascii="Menlo Regular" w:hAnsi="Menlo Regular" w:cs="Menlo Regular"/>
+          <w:color w:val="643820"/>
+          <w:sz w:val="22"/>
+          <w:szCs w:val="22"/>
+        </w:rPr>
+        <w:t>import</w:t>
+      </w:r>
+      <w:proofErr w:type="gramEnd"/>
+      <w:r>
+        <w:rPr>
+          <w:rFonts w:ascii="Menlo Regular" w:hAnsi="Menlo Regular" w:cs="Menlo Regular"/>
+          <w:color w:val="643820"/>
+          <w:sz w:val="22"/>
+          <w:szCs w:val="22"/>
+        </w:rPr>
+        <w:t xml:space="preserve"> </w:t>
+      </w:r>
+      <w:r>
+        <w:rPr>
+          <w:rFonts w:ascii="Menlo Regular" w:hAnsi="Menlo Regular" w:cs="Menlo Regular"/>
+          <w:color w:val="C41A16"/>
+          <w:sz w:val="22"/>
+          <w:szCs w:val="22"/>
+        </w:rPr>
+        <w:t>&lt;</w:t>
+      </w:r>
+      <w:proofErr w:type="spellStart"/>
+      <w:r>
+        <w:rPr>
+          <w:rFonts w:ascii="Menlo Regular" w:hAnsi="Menlo Regular" w:cs="Menlo Regular"/>
+          <w:color w:val="C41A16"/>
+          <w:sz w:val="22"/>
+          <w:szCs w:val="22"/>
+        </w:rPr>
+        <w:t>ParseFacebookUtils</w:t>
+      </w:r>
+      <w:proofErr w:type="spellEnd"/>
+      <w:r>
+        <w:rPr>
+          <w:rFonts w:ascii="Menlo Regular" w:hAnsi="Menlo Regular" w:cs="Menlo Regular"/>
+          <w:color w:val="C41A16"/>
+          <w:sz w:val="22"/>
+          <w:szCs w:val="22"/>
+        </w:rPr>
+        <w:t>/</w:t>
+      </w:r>
+      <w:proofErr w:type="spellStart"/>
+      <w:r>
+        <w:rPr>
+          <w:rFonts w:ascii="Menlo Regular" w:hAnsi="Menlo Regular" w:cs="Menlo Regular"/>
+          <w:color w:val="C41A16"/>
+          <w:sz w:val="22"/>
+          <w:szCs w:val="22"/>
+        </w:rPr>
+        <w:t>PFFacebookUtils.h</w:t>
+      </w:r>
+      <w:proofErr w:type="spellEnd"/>
+      <w:r>
+        <w:rPr>
+          <w:rFonts w:ascii="Menlo Regular" w:hAnsi="Menlo Regular" w:cs="Menlo Regular"/>
+          <w:color w:val="C41A16"/>
+          <w:sz w:val="22"/>
+          <w:szCs w:val="22"/>
+        </w:rPr>
+        <w:t>&gt;</w:t>
+      </w:r>
+      <w:r>
+        <w:rPr>
+          <w:rFonts w:ascii="Menlo Regular" w:hAnsi="Menlo Regular" w:cs="Menlo Regular"/>
+          <w:color w:val="C41A16"/>
+          <w:sz w:val="22"/>
+          <w:szCs w:val="22"/>
+        </w:rPr>
+        <w:t>”</w:t>
+      </w:r>
+    </w:p>
+    <w:p>
+      <w:pPr>
+        <w:widowControl w:val="0"/>
+        <w:autoSpaceDE w:val="0"/>
+        <w:autoSpaceDN w:val="0"/>
+        <w:adjustRightInd w:val="0"/>
+      </w:pPr>
+      <w:r>
+        <w:t>5,</w:t>
+      </w:r>
+      <w:r>
+        <w:rPr>
+          <w:rFonts w:ascii="Menlo Regular" w:hAnsi="Menlo Regular" w:cs="Menlo Regular"/>
+          <w:color w:val="C41A16"/>
+          <w:sz w:val="22"/>
+          <w:szCs w:val="22"/>
+        </w:rPr>
+        <w:t xml:space="preserve"> </w:t>
+      </w:r>
+      <w:r>
+        <w:t>Under Targets, General, Linked Frameworks and Libraries add:</w:t>
+      </w:r>
+    </w:p>
+    <w:p>
+      <w:pPr>
+        <w:widowControl w:val="0"/>
+        <w:numPr>
+          <w:ilvl w:val="0"/>
+          <w:numId w:val="4"/>
+        </w:numPr>
+        <w:tabs>
+          <w:tab w:val="left" w:pos="220"/>
+          <w:tab w:val="left" w:pos="720"/>
+        </w:tabs>
+        <w:autoSpaceDE w:val="0"/>
+        <w:autoSpaceDN w:val="0"/>
+        <w:adjustRightInd w:val="0"/>
+        <w:ind w:hanging="720"/>
+      </w:pPr>
+      <w:proofErr w:type="spellStart"/>
+      <w:r>
+        <w:t>Social.framework</w:t>
+      </w:r>
+    </w:p>
+    <w:p>
+      <w:pPr>
+        <w:widowControl w:val="0"/>
+        <w:numPr>
+          <w:ilvl w:val="0"/>
+          <w:numId w:val="4"/>
+        </w:numPr>
+        <w:tabs>
+          <w:tab w:val="left" w:pos="220"/>
+          <w:tab w:val="left" w:pos="720"/>
+        </w:tabs>
+        <w:autoSpaceDE w:val="0"/>
+        <w:autoSpaceDN w:val="0"/>
+        <w:adjustRightInd w:val="0"/>
+        <w:ind w:hanging="720"/>
+      </w:pPr>
+      <w:r>
+        <w:t>Accounts.framework</w:t>
+      </w:r>
+      <w:proofErr w:type="spellEnd"/>
+    </w:p>
+    <w:p>
+      <w:pPr>
+        <w:widowControl w:val="0"/>
+        <w:tabs>
+          <w:tab w:val="left" w:pos="220"/>
+          <w:tab w:val="left" w:pos="720"/>
+        </w:tabs>
+        <w:autoSpaceDE w:val="0"/>
+        <w:autoSpaceDN w:val="0"/>
+        <w:adjustRightInd w:val="0"/>
+        <w:ind w:left="720"/>
+      </w:pPr>
       <w:bookmarkStart w:id="0" w:name="_GoBack"/>
       <w:bookmarkEnd w:id="0"/>
     </w:p>
-    <w:p>
-      <w:pPr>
-        <w:pStyle w:val="ListParagraph"/>
-        <w:ind w:left="360"/>
-      </w:pPr>
-    </w:p>
-    <w:p>
-      <w:pPr>
-        <w:pStyle w:val="ListParagraph"/>
-        <w:ind w:left="360"/>
-      </w:pPr>
-    </w:p>
+    <w:p/>
     <w:sectPr>
       <w:pgSz w:w="11900" w:h="16840"/>
       <w:pgMar w:top="1440" w:right="1800" w:bottom="1440" w:left="1800" w:header="708" w:footer="708" w:gutter="0"/>
@@ -423,6 +820,60 @@
 <file path=word/numbering.xml><?xml version="1.0" encoding="utf-8"?>
 <w:numbering xmlns:wpc="http://schemas.microsoft.com/office/word/2010/wordprocessingCanvas" xmlns:mo="http://schemas.microsoft.com/office/mac/office/2008/main" xmlns:mc="http://schemas.openxmlformats.org/markup-compatibility/2006" xmlns:mv="urn:schemas-microsoft-com:mac:vml" xmlns:o="urn:schemas-microsoft-com:office:office" xmlns:r="http://schemas.openxmlformats.org/officeDocument/2006/relationships" xmlns:m="http://schemas.openxmlformats.org/officeDocument/2006/math" xmlns:v="urn:schemas-microsoft-com:vml" xmlns:wp14="http://schemas.microsoft.com/office/word/2010/wordprocessingDrawing" xmlns:wp="http://schemas.openxmlformats.org/drawingml/2006/wordprocessingDrawing" xmlns:w10="urn:schemas-microsoft-com:office:word" xmlns:w="http://schemas.openxmlformats.org/wordprocessingml/2006/main" xmlns:w14="http://schemas.microsoft.com/office/word/2010/wordml" xmlns:wpg="http://schemas.microsoft.com/office/word/2010/wordprocessingGroup" xmlns:wpi="http://schemas.microsoft.com/office/word/2010/wordprocessingInk" xmlns:wne="http://schemas.microsoft.com/office/word/2006/wordml" xmlns:wps="http://schemas.microsoft.com/office/word/2010/wordprocessingShape" mc:Ignorable="w14 wp14">
   <w:abstractNum w:abstractNumId="0">
+    <w:nsid w:val="00000001"/>
+    <w:multiLevelType w:val="hybridMultilevel"/>
+    <w:tmpl w:val="00000001"/>
+    <w:lvl w:ilvl="0" w:tplc="00000001">
+      <w:start w:val="1"/>
+      <w:numFmt w:val="bullet"/>
+      <w:lvlText w:val="•"/>
+      <w:lvlJc w:val="left"/>
+      <w:pPr>
+        <w:ind w:left="720" w:hanging="360"/>
+      </w:pPr>
+    </w:lvl>
+    <w:lvl w:ilvl="1" w:tplc="FFFFFFFF">
+      <w:numFmt w:val="decimal"/>
+      <w:lvlText w:val=""/>
+      <w:lvlJc w:val="left"/>
+    </w:lvl>
+    <w:lvl w:ilvl="2" w:tplc="FFFFFFFF">
+      <w:numFmt w:val="decimal"/>
+      <w:lvlText w:val=""/>
+      <w:lvlJc w:val="left"/>
+    </w:lvl>
+    <w:lvl w:ilvl="3" w:tplc="FFFFFFFF">
+      <w:numFmt w:val="decimal"/>
+      <w:lvlText w:val=""/>
+      <w:lvlJc w:val="left"/>
+    </w:lvl>
+    <w:lvl w:ilvl="4" w:tplc="FFFFFFFF">
+      <w:numFmt w:val="decimal"/>
+      <w:lvlText w:val=""/>
+      <w:lvlJc w:val="left"/>
+    </w:lvl>
+    <w:lvl w:ilvl="5" w:tplc="FFFFFFFF">
+      <w:numFmt w:val="decimal"/>
+      <w:lvlText w:val=""/>
+      <w:lvlJc w:val="left"/>
+    </w:lvl>
+    <w:lvl w:ilvl="6" w:tplc="FFFFFFFF">
+      <w:numFmt w:val="decimal"/>
+      <w:lvlText w:val=""/>
+      <w:lvlJc w:val="left"/>
+    </w:lvl>
+    <w:lvl w:ilvl="7" w:tplc="FFFFFFFF">
+      <w:numFmt w:val="decimal"/>
+      <w:lvlText w:val=""/>
+      <w:lvlJc w:val="left"/>
+    </w:lvl>
+    <w:lvl w:ilvl="8" w:tplc="FFFFFFFF">
+      <w:numFmt w:val="decimal"/>
+      <w:lvlText w:val=""/>
+      <w:lvlJc w:val="left"/>
+    </w:lvl>
+  </w:abstractNum>
+  <w:abstractNum w:abstractNumId="1">
     <w:nsid w:val="1415158E"/>
     <w:multiLevelType w:val="multilevel"/>
     <w:tmpl w:val="36467E08"/>
@@ -535,7 +986,7 @@
       </w:rPr>
     </w:lvl>
   </w:abstractNum>
-  <w:abstractNum w:abstractNumId="1">
+  <w:abstractNum w:abstractNumId="2">
     <w:nsid w:val="15156E9C"/>
     <w:multiLevelType w:val="multilevel"/>
     <w:tmpl w:val="36467E08"/>
@@ -648,7 +1099,7 @@
       </w:rPr>
     </w:lvl>
   </w:abstractNum>
-  <w:abstractNum w:abstractNumId="2">
+  <w:abstractNum w:abstractNumId="3">
     <w:nsid w:val="258B118C"/>
     <w:multiLevelType w:val="hybridMultilevel"/>
     <w:tmpl w:val="9BC67C7E"/>
@@ -735,12 +1186,15 @@
     </w:lvl>
   </w:abstractNum>
   <w:num w:numId="1">
+    <w:abstractNumId w:val="3"/>
+  </w:num>
+  <w:num w:numId="2">
     <w:abstractNumId w:val="2"/>
   </w:num>
-  <w:num w:numId="2">
+  <w:num w:numId="3">
     <w:abstractNumId w:val="1"/>
   </w:num>
-  <w:num w:numId="3">
+  <w:num w:numId="4">
     <w:abstractNumId w:val="0"/>
   </w:num>
 </w:numbering>

</xml_diff>

<commit_message>
Fixed bug on "PFFacebookUtils didn't initialize"
</commit_message>
<xml_diff>
--- a/design/notes on Parse.docx
+++ b/design/notes on Parse.docx
@@ -801,10 +801,109 @@
         <w:autoSpaceDE w:val="0"/>
         <w:autoSpaceDN w:val="0"/>
         <w:adjustRightInd w:val="0"/>
-        <w:ind w:left="720"/>
+      </w:pPr>
+      <w:r>
+        <w:t>6, add “</w:t>
+      </w:r>
+      <w:r>
+        <w:t>[</w:t>
+      </w:r>
+      <w:proofErr w:type="spellStart"/>
+      <w:r>
+        <w:t>PFFacebookUtils</w:t>
+      </w:r>
+      <w:proofErr w:type="spellEnd"/>
+      <w:r>
+        <w:t xml:space="preserve"> </w:t>
+      </w:r>
+      <w:proofErr w:type="spellStart"/>
+      <w:r>
+        <w:t>initializeFacebook</w:t>
+      </w:r>
+      <w:proofErr w:type="spellEnd"/>
+      <w:r>
+        <w:t>];</w:t>
+      </w:r>
+      <w:r>
+        <w:t xml:space="preserve">” in </w:t>
+      </w:r>
+      <w:proofErr w:type="spellStart"/>
+      <w:r>
+        <w:t>AppDelegate.m</w:t>
+      </w:r>
+      <w:proofErr w:type="spellEnd"/>
+      <w:r>
+        <w:t xml:space="preserve"> before using </w:t>
+      </w:r>
+      <w:proofErr w:type="spellStart"/>
+      <w:r>
+        <w:lastRenderedPageBreak/>
+        <w:t>PFFacebookUtils</w:t>
+      </w:r>
+      <w:proofErr w:type="spellEnd"/>
+    </w:p>
+    <w:p>
+      <w:pPr>
+        <w:widowControl w:val="0"/>
+        <w:tabs>
+          <w:tab w:val="left" w:pos="220"/>
+          <w:tab w:val="left" w:pos="720"/>
+        </w:tabs>
+        <w:autoSpaceDE w:val="0"/>
+        <w:autoSpaceDN w:val="0"/>
+        <w:adjustRightInd w:val="0"/>
+      </w:pPr>
+    </w:p>
+    <w:p>
+      <w:pPr>
+        <w:widowControl w:val="0"/>
+        <w:tabs>
+          <w:tab w:val="left" w:pos="220"/>
+          <w:tab w:val="left" w:pos="720"/>
+        </w:tabs>
+        <w:autoSpaceDE w:val="0"/>
+        <w:autoSpaceDN w:val="0"/>
+        <w:adjustRightInd w:val="0"/>
       </w:pPr>
       <w:bookmarkStart w:id="0" w:name="_GoBack"/>
+      <w:r>
+        <w:rPr>
+          <w:b/>
+        </w:rPr>
+        <w:t xml:space="preserve">Problems to solve: </w:t>
+      </w:r>
       <w:bookmarkEnd w:id="0"/>
+      <w:r>
+        <w:t>After login, should go to homepage</w:t>
+      </w:r>
+    </w:p>
+    <w:p>
+      <w:pPr>
+        <w:widowControl w:val="0"/>
+        <w:tabs>
+          <w:tab w:val="left" w:pos="220"/>
+          <w:tab w:val="left" w:pos="720"/>
+        </w:tabs>
+        <w:autoSpaceDE w:val="0"/>
+        <w:autoSpaceDN w:val="0"/>
+        <w:adjustRightInd w:val="0"/>
+      </w:pPr>
+      <w:r>
+        <w:tab/>
+      </w:r>
+      <w:r>
+        <w:tab/>
+      </w:r>
+      <w:r>
+        <w:tab/>
+      </w:r>
+      <w:r>
+        <w:tab/>
+        <w:t>The app is taking a lot</w:t>
+      </w:r>
+      <w:r>
+        <w:t xml:space="preserve"> of resources.</w:t>
+      </w:r>
     </w:p>
     <w:p/>
     <w:sectPr>

</xml_diff>

<commit_message>
Dealing with choosing photos
</commit_message>
<xml_diff>
--- a/design/notes on Parse.docx
+++ b/design/notes on Parse.docx
@@ -24,13 +24,8 @@
       <w:r>
         <w:t xml:space="preserve">, </w:t>
       </w:r>
-      <w:proofErr w:type="spellStart"/>
-      <w:r>
-        <w:t>Petwork</w:t>
-      </w:r>
-      <w:proofErr w:type="spellEnd"/>
-      <w:r>
-        <w:t xml:space="preserve"> will store some Facebook property on the User. These values are cached.</w:t>
+      <w:r>
+        <w:t>Petwork will store some Facebook property on the User. These values are cached.</w:t>
       </w:r>
       <w:r>
         <w:t xml:space="preserve"> When user changes his Facebook information, these values may become stale. </w:t>
@@ -45,15 +40,7 @@
         <w:t xml:space="preserve">Later work: </w:t>
       </w:r>
       <w:r>
-        <w:t xml:space="preserve">to query Facebook and try </w:t>
-      </w:r>
-      <w:proofErr w:type="gramStart"/>
-      <w:r>
-        <w:t>update</w:t>
-      </w:r>
-      <w:proofErr w:type="gramEnd"/>
-      <w:r>
-        <w:t xml:space="preserve"> the cache when necessary. </w:t>
+        <w:t xml:space="preserve">to query Facebook and try update the cache when necessary. </w:t>
       </w:r>
     </w:p>
     <w:p>
@@ -82,13 +69,8 @@
           <w:numId w:val="2"/>
         </w:numPr>
       </w:pPr>
-      <w:proofErr w:type="spellStart"/>
-      <w:r>
-        <w:t>PFRelation</w:t>
-      </w:r>
-      <w:proofErr w:type="spellEnd"/>
-      <w:r>
-        <w:t xml:space="preserve"> stores relationship information</w:t>
+      <w:r>
+        <w:t>PFRelation stores relationship information</w:t>
       </w:r>
     </w:p>
     <w:p>
@@ -130,15 +112,7 @@
         </w:numPr>
       </w:pPr>
       <w:r>
-        <w:t xml:space="preserve">Posting:  </w:t>
-      </w:r>
-      <w:proofErr w:type="spellStart"/>
-      <w:r>
-        <w:t>PAPTabBarController</w:t>
-      </w:r>
-      <w:proofErr w:type="spellEnd"/>
-      <w:r>
-        <w:t xml:space="preserve"> uses libraries to take care of photo-taking and photo selecting</w:t>
+        <w:t>Posting:  PAPTabBarController uses libraries to take care of photo-taking and photo selecting</w:t>
       </w:r>
     </w:p>
     <w:p>
@@ -149,19 +123,9 @@
           <w:numId w:val="2"/>
         </w:numPr>
       </w:pPr>
-      <w:proofErr w:type="spellStart"/>
-      <w:r>
-        <w:t>PFObject</w:t>
-      </w:r>
-      <w:proofErr w:type="spellEnd"/>
-      <w:r>
-        <w:t>: will be created to associate with the image file (photo taken or selected-</w:t>
-      </w:r>
-      <w:proofErr w:type="gramStart"/>
-      <w:r>
-        <w:t>photo )</w:t>
-      </w:r>
-      <w:proofErr w:type="gramEnd"/>
+      <w:r>
+        <w:t>PFObject: will be created to associate with the image file (photo taken or selected-photo )</w:t>
+      </w:r>
     </w:p>
     <w:p>
       <w:pPr>
@@ -221,15 +185,9 @@
           <w:t>http://cocoapods.org/#install</w:t>
         </w:r>
       </w:hyperlink>
-      <w:proofErr w:type="gramStart"/>
-      <w:r>
-        <w:t xml:space="preserve">  Type</w:t>
-      </w:r>
-      <w:proofErr w:type="gramEnd"/>
-      <w:r>
-        <w:t>: “</w:t>
-      </w:r>
-      <w:proofErr w:type="spellStart"/>
+      <w:r>
+        <w:t xml:space="preserve">  Type: “</w:t>
+      </w:r>
       <w:r>
         <w:rPr>
           <w:rFonts w:ascii="Monaco" w:hAnsi="Monaco" w:cs="Monaco"/>
@@ -237,29 +195,8 @@
           <w:sz w:val="26"/>
           <w:szCs w:val="26"/>
         </w:rPr>
-        <w:t>sudo</w:t>
-      </w:r>
-      <w:proofErr w:type="spellEnd"/>
-      <w:r>
-        <w:rPr>
-          <w:rFonts w:ascii="Monaco" w:hAnsi="Monaco" w:cs="Monaco"/>
-          <w:color w:val="262626"/>
-          <w:sz w:val="26"/>
-          <w:szCs w:val="26"/>
-        </w:rPr>
-        <w:t xml:space="preserve"> gem install </w:t>
-      </w:r>
-      <w:proofErr w:type="spellStart"/>
-      <w:r>
-        <w:rPr>
-          <w:rFonts w:ascii="Monaco" w:hAnsi="Monaco" w:cs="Monaco"/>
-          <w:color w:val="262626"/>
-          <w:sz w:val="26"/>
-          <w:szCs w:val="26"/>
-        </w:rPr>
-        <w:t>cocoapods</w:t>
-      </w:r>
-      <w:proofErr w:type="spellEnd"/>
+        <w:t>sudo gem install cocoapods</w:t>
+      </w:r>
       <w:r>
         <w:t xml:space="preserve">” in your terminal </w:t>
       </w:r>
@@ -272,13 +209,8 @@
           <w:numId w:val="2"/>
         </w:numPr>
       </w:pPr>
-      <w:proofErr w:type="gramStart"/>
-      <w:r>
-        <w:t>run</w:t>
-      </w:r>
-      <w:proofErr w:type="gramEnd"/>
-      <w:r>
-        <w:t xml:space="preserve"> the following scripts: “</w:t>
+      <w:r>
+        <w:t>run the following scripts: “</w:t>
       </w:r>
       <w:r>
         <w:rPr>
@@ -287,9 +219,14 @@
           <w:sz w:val="28"/>
           <w:szCs w:val="28"/>
         </w:rPr>
-        <w:t xml:space="preserve">cd </w:t>
-      </w:r>
-      <w:proofErr w:type="spellStart"/>
+        <w:t>cd Anypic-iOS</w:t>
+      </w:r>
+    </w:p>
+    <w:p>
+      <w:pPr>
+        <w:pStyle w:val="ListParagraph"/>
+        <w:ind w:left="3240"/>
+      </w:pPr>
       <w:r>
         <w:rPr>
           <w:rFonts w:ascii="Consolas" w:hAnsi="Consolas" w:cs="Consolas"/>
@@ -297,34 +234,7 @@
           <w:sz w:val="28"/>
           <w:szCs w:val="28"/>
         </w:rPr>
-        <w:t>Anypic-iOS</w:t>
-      </w:r>
-      <w:proofErr w:type="spellEnd"/>
-    </w:p>
-    <w:p>
-      <w:pPr>
-        <w:pStyle w:val="ListParagraph"/>
-        <w:ind w:left="3240"/>
-      </w:pPr>
-      <w:proofErr w:type="gramStart"/>
-      <w:r>
-        <w:rPr>
-          <w:rFonts w:ascii="Consolas" w:hAnsi="Consolas" w:cs="Consolas"/>
-          <w:color w:val="262626"/>
-          <w:sz w:val="28"/>
-          <w:szCs w:val="28"/>
-        </w:rPr>
-        <w:t>pod</w:t>
-      </w:r>
-      <w:proofErr w:type="gramEnd"/>
-      <w:r>
-        <w:rPr>
-          <w:rFonts w:ascii="Consolas" w:hAnsi="Consolas" w:cs="Consolas"/>
-          <w:color w:val="262626"/>
-          <w:sz w:val="28"/>
-          <w:szCs w:val="28"/>
-        </w:rPr>
-        <w:t xml:space="preserve"> install”</w:t>
+        <w:t>pod install”</w:t>
       </w:r>
     </w:p>
     <w:p>
@@ -335,13 +245,8 @@
           <w:numId w:val="2"/>
         </w:numPr>
       </w:pPr>
-      <w:proofErr w:type="gramStart"/>
-      <w:r>
-        <w:t>follow</w:t>
-      </w:r>
-      <w:proofErr w:type="gramEnd"/>
-      <w:r>
-        <w:t xml:space="preserve"> the instructions on </w:t>
+      <w:r>
+        <w:t xml:space="preserve">follow the instructions on </w:t>
       </w:r>
       <w:hyperlink r:id="rId7" w:history="1">
         <w:r>
@@ -360,13 +265,8 @@
           <w:numId w:val="2"/>
         </w:numPr>
       </w:pPr>
-      <w:proofErr w:type="gramStart"/>
-      <w:r>
-        <w:t>install</w:t>
-      </w:r>
-      <w:proofErr w:type="gramEnd"/>
-      <w:r>
-        <w:t xml:space="preserve"> cloud code </w:t>
+      <w:r>
+        <w:t xml:space="preserve">install cloud code </w:t>
       </w:r>
       <w:hyperlink r:id="rId8" w:history="1">
         <w:r>
@@ -506,28 +406,15 @@
         <w:t xml:space="preserve">2, </w:t>
       </w:r>
       <w:r>
-        <w:t xml:space="preserve">add </w:t>
-      </w:r>
-      <w:proofErr w:type="spellStart"/>
-      <w:r>
-        <w:t>ParseUI.framework</w:t>
-      </w:r>
-      <w:proofErr w:type="spellEnd"/>
+        <w:t>add ParseUI.framework</w:t>
+      </w:r>
     </w:p>
     <w:p>
       <w:r>
         <w:t xml:space="preserve">3, </w:t>
       </w:r>
       <w:r>
-        <w:t>the main storyboard is named as “main”, other than “</w:t>
-      </w:r>
-      <w:proofErr w:type="spellStart"/>
-      <w:r>
-        <w:t>mainstoryboard</w:t>
-      </w:r>
-      <w:proofErr w:type="spellEnd"/>
-      <w:r>
-        <w:t>”</w:t>
+        <w:t>the main storyboard is named as “main”, other than “mainstoryboard”</w:t>
       </w:r>
     </w:p>
     <w:p>
@@ -550,15 +437,7 @@
         <w:t xml:space="preserve">4, </w:t>
       </w:r>
       <w:r>
-        <w:t xml:space="preserve">in </w:t>
-      </w:r>
-      <w:proofErr w:type="spellStart"/>
-      <w:r>
-        <w:t>AppDelegate.m</w:t>
-      </w:r>
-      <w:proofErr w:type="spellEnd"/>
-      <w:r>
-        <w:t xml:space="preserve">, </w:t>
+        <w:t xml:space="preserve">in AppDelegate.m, </w:t>
       </w:r>
       <w:r>
         <w:t>add “</w:t>
@@ -579,47 +458,7 @@
           <w:sz w:val="22"/>
           <w:szCs w:val="22"/>
         </w:rPr>
-        <w:t>&lt;</w:t>
-      </w:r>
-      <w:proofErr w:type="spellStart"/>
-      <w:r>
-        <w:rPr>
-          <w:rFonts w:ascii="Menlo Regular" w:hAnsi="Menlo Regular" w:cs="Menlo Regular"/>
-          <w:color w:val="C41A16"/>
-          <w:sz w:val="22"/>
-          <w:szCs w:val="22"/>
-        </w:rPr>
-        <w:t>FacebookSDK</w:t>
-      </w:r>
-      <w:proofErr w:type="spellEnd"/>
-      <w:r>
-        <w:rPr>
-          <w:rFonts w:ascii="Menlo Regular" w:hAnsi="Menlo Regular" w:cs="Menlo Regular"/>
-          <w:color w:val="C41A16"/>
-          <w:sz w:val="22"/>
-          <w:szCs w:val="22"/>
-        </w:rPr>
-        <w:t>/</w:t>
-      </w:r>
-      <w:proofErr w:type="spellStart"/>
-      <w:r>
-        <w:rPr>
-          <w:rFonts w:ascii="Menlo Regular" w:hAnsi="Menlo Regular" w:cs="Menlo Regular"/>
-          <w:color w:val="C41A16"/>
-          <w:sz w:val="22"/>
-          <w:szCs w:val="22"/>
-        </w:rPr>
-        <w:t>FacebookSDK.h</w:t>
-      </w:r>
-      <w:proofErr w:type="spellEnd"/>
-      <w:r>
-        <w:rPr>
-          <w:rFonts w:ascii="Menlo Regular" w:hAnsi="Menlo Regular" w:cs="Menlo Regular"/>
-          <w:color w:val="C41A16"/>
-          <w:sz w:val="22"/>
-          <w:szCs w:val="22"/>
-        </w:rPr>
-        <w:t>&gt;</w:t>
+        <w:t>&lt;FacebookSDK/FacebookSDK.h&gt;</w:t>
       </w:r>
     </w:p>
     <w:p>
@@ -645,27 +484,7 @@
           <w:sz w:val="22"/>
           <w:szCs w:val="22"/>
         </w:rPr>
-        <w:t>#</w:t>
-      </w:r>
-      <w:proofErr w:type="gramStart"/>
-      <w:r>
-        <w:rPr>
-          <w:rFonts w:ascii="Menlo Regular" w:hAnsi="Menlo Regular" w:cs="Menlo Regular"/>
-          <w:color w:val="643820"/>
-          <w:sz w:val="22"/>
-          <w:szCs w:val="22"/>
-        </w:rPr>
-        <w:t>import</w:t>
-      </w:r>
-      <w:proofErr w:type="gramEnd"/>
-      <w:r>
-        <w:rPr>
-          <w:rFonts w:ascii="Menlo Regular" w:hAnsi="Menlo Regular" w:cs="Menlo Regular"/>
-          <w:color w:val="643820"/>
-          <w:sz w:val="22"/>
-          <w:szCs w:val="22"/>
-        </w:rPr>
-        <w:t xml:space="preserve"> </w:t>
+        <w:t xml:space="preserve">#import </w:t>
       </w:r>
       <w:r>
         <w:rPr>
@@ -674,47 +493,7 @@
           <w:sz w:val="22"/>
           <w:szCs w:val="22"/>
         </w:rPr>
-        <w:t>&lt;</w:t>
-      </w:r>
-      <w:proofErr w:type="spellStart"/>
-      <w:r>
-        <w:rPr>
-          <w:rFonts w:ascii="Menlo Regular" w:hAnsi="Menlo Regular" w:cs="Menlo Regular"/>
-          <w:color w:val="C41A16"/>
-          <w:sz w:val="22"/>
-          <w:szCs w:val="22"/>
-        </w:rPr>
-        <w:t>ParseFacebookUtils</w:t>
-      </w:r>
-      <w:proofErr w:type="spellEnd"/>
-      <w:r>
-        <w:rPr>
-          <w:rFonts w:ascii="Menlo Regular" w:hAnsi="Menlo Regular" w:cs="Menlo Regular"/>
-          <w:color w:val="C41A16"/>
-          <w:sz w:val="22"/>
-          <w:szCs w:val="22"/>
-        </w:rPr>
-        <w:t>/</w:t>
-      </w:r>
-      <w:proofErr w:type="spellStart"/>
-      <w:r>
-        <w:rPr>
-          <w:rFonts w:ascii="Menlo Regular" w:hAnsi="Menlo Regular" w:cs="Menlo Regular"/>
-          <w:color w:val="C41A16"/>
-          <w:sz w:val="22"/>
-          <w:szCs w:val="22"/>
-        </w:rPr>
-        <w:t>PFFacebookUtils.h</w:t>
-      </w:r>
-      <w:proofErr w:type="spellEnd"/>
-      <w:r>
-        <w:rPr>
-          <w:rFonts w:ascii="Menlo Regular" w:hAnsi="Menlo Regular" w:cs="Menlo Regular"/>
-          <w:color w:val="C41A16"/>
-          <w:sz w:val="22"/>
-          <w:szCs w:val="22"/>
-        </w:rPr>
-        <w:t>&gt;</w:t>
+        <w:t>&lt;ParseFacebookUtils/PFFacebookUtils.h&gt;</w:t>
       </w:r>
       <w:r>
         <w:rPr>
@@ -765,7 +544,6 @@
         <w:adjustRightInd w:val="0"/>
         <w:ind w:hanging="720"/>
       </w:pPr>
-      <w:proofErr w:type="spellStart"/>
       <w:r>
         <w:t>Social.framework</w:t>
       </w:r>
@@ -789,7 +567,6 @@
       <w:r>
         <w:t>Accounts.framework</w:t>
       </w:r>
-      <w:proofErr w:type="spellEnd"/>
     </w:p>
     <w:p>
       <w:pPr>
@@ -806,41 +583,15 @@
         <w:t>6, add “</w:t>
       </w:r>
       <w:r>
-        <w:t>[</w:t>
-      </w:r>
-      <w:proofErr w:type="spellStart"/>
-      <w:r>
-        <w:t>PFFacebookUtils</w:t>
-      </w:r>
-      <w:proofErr w:type="spellEnd"/>
-      <w:r>
-        <w:t xml:space="preserve"> </w:t>
-      </w:r>
-      <w:proofErr w:type="spellStart"/>
-      <w:r>
-        <w:t>initializeFacebook</w:t>
-      </w:r>
-      <w:proofErr w:type="spellEnd"/>
-      <w:r>
-        <w:t>];</w:t>
-      </w:r>
-      <w:r>
-        <w:t xml:space="preserve">” in </w:t>
-      </w:r>
-      <w:proofErr w:type="spellStart"/>
-      <w:r>
-        <w:t>AppDelegate.m</w:t>
-      </w:r>
-      <w:proofErr w:type="spellEnd"/>
-      <w:r>
-        <w:t xml:space="preserve"> before using </w:t>
-      </w:r>
-      <w:proofErr w:type="spellStart"/>
+        <w:t>[PFFacebookUtils initializeFacebook];</w:t>
+      </w:r>
+      <w:r>
+        <w:t xml:space="preserve">” in AppDelegate.m before using </w:t>
+      </w:r>
       <w:r>
         <w:lastRenderedPageBreak/>
         <w:t>PFFacebookUtils</w:t>
       </w:r>
-      <w:proofErr w:type="spellEnd"/>
     </w:p>
     <w:p>
       <w:pPr>
@@ -864,22 +615,25 @@
         <w:autoSpaceDE w:val="0"/>
         <w:autoSpaceDN w:val="0"/>
         <w:adjustRightInd w:val="0"/>
-      </w:pPr>
-      <w:bookmarkStart w:id="0" w:name="_GoBack"/>
+        <w:rPr>
+          <w:b/>
+        </w:rPr>
+      </w:pPr>
       <w:r>
         <w:rPr>
           <w:b/>
         </w:rPr>
         <w:t xml:space="preserve">Problems to solve: </w:t>
       </w:r>
-      <w:bookmarkEnd w:id="0"/>
-      <w:r>
-        <w:t>After login, should go to homepage</w:t>
-      </w:r>
-    </w:p>
-    <w:p>
-      <w:pPr>
+    </w:p>
+    <w:p>
+      <w:pPr>
+        <w:pStyle w:val="ListParagraph"/>
         <w:widowControl w:val="0"/>
+        <w:numPr>
+          <w:ilvl w:val="0"/>
+          <w:numId w:val="5"/>
+        </w:numPr>
         <w:tabs>
           <w:tab w:val="left" w:pos="220"/>
           <w:tab w:val="left" w:pos="720"/>
@@ -889,21 +643,62 @@
         <w:adjustRightInd w:val="0"/>
       </w:pPr>
       <w:r>
-        <w:tab/>
-      </w:r>
-      <w:r>
-        <w:tab/>
-      </w:r>
-      <w:r>
-        <w:tab/>
-      </w:r>
-      <w:r>
-        <w:tab/>
+        <w:t>After login, should go to homepage</w:t>
+      </w:r>
+      <w:r>
+        <w:t xml:space="preserve"> [Solved]</w:t>
+      </w:r>
+    </w:p>
+    <w:p>
+      <w:pPr>
+        <w:pStyle w:val="ListParagraph"/>
+        <w:widowControl w:val="0"/>
+        <w:numPr>
+          <w:ilvl w:val="0"/>
+          <w:numId w:val="5"/>
+        </w:numPr>
+        <w:tabs>
+          <w:tab w:val="left" w:pos="220"/>
+          <w:tab w:val="left" w:pos="720"/>
+        </w:tabs>
+        <w:autoSpaceDE w:val="0"/>
+        <w:autoSpaceDN w:val="0"/>
+        <w:adjustRightInd w:val="0"/>
+      </w:pPr>
+      <w:r>
         <w:t>The app is taking a lot</w:t>
       </w:r>
       <w:r>
         <w:t xml:space="preserve"> of resources.</w:t>
       </w:r>
+      <w:r>
+        <w:t xml:space="preserve"> [Not matter]</w:t>
+      </w:r>
+    </w:p>
+    <w:p>
+      <w:pPr>
+        <w:pStyle w:val="ListParagraph"/>
+        <w:widowControl w:val="0"/>
+        <w:numPr>
+          <w:ilvl w:val="0"/>
+          <w:numId w:val="5"/>
+        </w:numPr>
+        <w:tabs>
+          <w:tab w:val="left" w:pos="220"/>
+          <w:tab w:val="left" w:pos="720"/>
+        </w:tabs>
+        <w:autoSpaceDE w:val="0"/>
+        <w:autoSpaceDN w:val="0"/>
+        <w:adjustRightInd w:val="0"/>
+      </w:pPr>
+      <w:r>
+        <w:t xml:space="preserve">After choose a picture, the image picker appear again. </w:t>
+      </w:r>
+      <w:r>
+        <w:t xml:space="preserve">It should disappear. </w:t>
+      </w:r>
+      <w:bookmarkStart w:id="0" w:name="_GoBack"/>
+      <w:bookmarkEnd w:id="0"/>
     </w:p>
     <w:p/>
     <w:sectPr>
@@ -1284,6 +1079,119 @@
       </w:pPr>
     </w:lvl>
   </w:abstractNum>
+  <w:abstractNum w:abstractNumId="4">
+    <w:nsid w:val="7635316D"/>
+    <w:multiLevelType w:val="hybridMultilevel"/>
+    <w:tmpl w:val="AB100AB2"/>
+    <w:lvl w:ilvl="0" w:tplc="04090001">
+      <w:start w:val="1"/>
+      <w:numFmt w:val="bullet"/>
+      <w:lvlText w:val=""/>
+      <w:lvlJc w:val="left"/>
+      <w:pPr>
+        <w:ind w:left="720" w:hanging="360"/>
+      </w:pPr>
+      <w:rPr>
+        <w:rFonts w:ascii="Symbol" w:hAnsi="Symbol" w:hint="default"/>
+      </w:rPr>
+    </w:lvl>
+    <w:lvl w:ilvl="1" w:tplc="04090003" w:tentative="1">
+      <w:start w:val="1"/>
+      <w:numFmt w:val="bullet"/>
+      <w:lvlText w:val="o"/>
+      <w:lvlJc w:val="left"/>
+      <w:pPr>
+        <w:ind w:left="1440" w:hanging="360"/>
+      </w:pPr>
+      <w:rPr>
+        <w:rFonts w:ascii="Courier New" w:hAnsi="Courier New" w:hint="default"/>
+      </w:rPr>
+    </w:lvl>
+    <w:lvl w:ilvl="2" w:tplc="04090005" w:tentative="1">
+      <w:start w:val="1"/>
+      <w:numFmt w:val="bullet"/>
+      <w:lvlText w:val=""/>
+      <w:lvlJc w:val="left"/>
+      <w:pPr>
+        <w:ind w:left="2160" w:hanging="360"/>
+      </w:pPr>
+      <w:rPr>
+        <w:rFonts w:ascii="Wingdings" w:hAnsi="Wingdings" w:hint="default"/>
+      </w:rPr>
+    </w:lvl>
+    <w:lvl w:ilvl="3" w:tplc="04090001" w:tentative="1">
+      <w:start w:val="1"/>
+      <w:numFmt w:val="bullet"/>
+      <w:lvlText w:val=""/>
+      <w:lvlJc w:val="left"/>
+      <w:pPr>
+        <w:ind w:left="2880" w:hanging="360"/>
+      </w:pPr>
+      <w:rPr>
+        <w:rFonts w:ascii="Symbol" w:hAnsi="Symbol" w:hint="default"/>
+      </w:rPr>
+    </w:lvl>
+    <w:lvl w:ilvl="4" w:tplc="04090003" w:tentative="1">
+      <w:start w:val="1"/>
+      <w:numFmt w:val="bullet"/>
+      <w:lvlText w:val="o"/>
+      <w:lvlJc w:val="left"/>
+      <w:pPr>
+        <w:ind w:left="3600" w:hanging="360"/>
+      </w:pPr>
+      <w:rPr>
+        <w:rFonts w:ascii="Courier New" w:hAnsi="Courier New" w:hint="default"/>
+      </w:rPr>
+    </w:lvl>
+    <w:lvl w:ilvl="5" w:tplc="04090005" w:tentative="1">
+      <w:start w:val="1"/>
+      <w:numFmt w:val="bullet"/>
+      <w:lvlText w:val=""/>
+      <w:lvlJc w:val="left"/>
+      <w:pPr>
+        <w:ind w:left="4320" w:hanging="360"/>
+      </w:pPr>
+      <w:rPr>
+        <w:rFonts w:ascii="Wingdings" w:hAnsi="Wingdings" w:hint="default"/>
+      </w:rPr>
+    </w:lvl>
+    <w:lvl w:ilvl="6" w:tplc="04090001" w:tentative="1">
+      <w:start w:val="1"/>
+      <w:numFmt w:val="bullet"/>
+      <w:lvlText w:val=""/>
+      <w:lvlJc w:val="left"/>
+      <w:pPr>
+        <w:ind w:left="5040" w:hanging="360"/>
+      </w:pPr>
+      <w:rPr>
+        <w:rFonts w:ascii="Symbol" w:hAnsi="Symbol" w:hint="default"/>
+      </w:rPr>
+    </w:lvl>
+    <w:lvl w:ilvl="7" w:tplc="04090003" w:tentative="1">
+      <w:start w:val="1"/>
+      <w:numFmt w:val="bullet"/>
+      <w:lvlText w:val="o"/>
+      <w:lvlJc w:val="left"/>
+      <w:pPr>
+        <w:ind w:left="5760" w:hanging="360"/>
+      </w:pPr>
+      <w:rPr>
+        <w:rFonts w:ascii="Courier New" w:hAnsi="Courier New" w:hint="default"/>
+      </w:rPr>
+    </w:lvl>
+    <w:lvl w:ilvl="8" w:tplc="04090005" w:tentative="1">
+      <w:start w:val="1"/>
+      <w:numFmt w:val="bullet"/>
+      <w:lvlText w:val=""/>
+      <w:lvlJc w:val="left"/>
+      <w:pPr>
+        <w:ind w:left="6480" w:hanging="360"/>
+      </w:pPr>
+      <w:rPr>
+        <w:rFonts w:ascii="Wingdings" w:hAnsi="Wingdings" w:hint="default"/>
+      </w:rPr>
+    </w:lvl>
+  </w:abstractNum>
   <w:num w:numId="1">
     <w:abstractNumId w:val="3"/>
   </w:num>
@@ -1295,6 +1203,9 @@
   </w:num>
   <w:num w:numId="4">
     <w:abstractNumId w:val="0"/>
+  </w:num>
+  <w:num w:numId="5">
+    <w:abstractNumId w:val="4"/>
   </w:num>
 </w:numbering>
 </file>

</xml_diff>